<commit_message>
Made changes to Assignment_6_Screenshots.docx
</commit_message>
<xml_diff>
--- a/Assignment_6_Screenshots.docx
+++ b/Assignment_6_Screenshots.docx
@@ -3662,10 +3662,10 @@
           <w:noProof/>
         </w:rPr>
         <w:drawing>
-          <wp:inline distT="0" distB="0" distL="0" distR="0" wp14:anchorId="69AAE430" wp14:editId="39A917BC">
-            <wp:extent cx="5731510" cy="3077845"/>
-            <wp:effectExtent l="0" t="0" r="2540" b="8255"/>
-            <wp:docPr id="12" name="Picture 12"/>
+          <wp:inline distT="0" distB="0" distL="0" distR="0" wp14:anchorId="09F2F2A3" wp14:editId="57AB3641">
+            <wp:extent cx="5731510" cy="3084195"/>
+            <wp:effectExtent l="0" t="0" r="2540" b="1905"/>
+            <wp:docPr id="2" name="Picture 2"/>
             <wp:cNvGraphicFramePr>
               <a:graphicFrameLocks xmlns:a="http://schemas.openxmlformats.org/drawingml/2006/main" noChangeAspect="1"/>
             </wp:cNvGraphicFramePr>
@@ -3685,7 +3685,7 @@
                   <pic:spPr>
                     <a:xfrm>
                       <a:off x="0" y="0"/>
-                      <a:ext cx="5731510" cy="3077845"/>
+                      <a:ext cx="5731510" cy="3084195"/>
                     </a:xfrm>
                     <a:prstGeom prst="rect">
                       <a:avLst/>
@@ -3793,10 +3793,10 @@
           <w:noProof/>
         </w:rPr>
         <w:drawing>
-          <wp:inline distT="0" distB="0" distL="0" distR="0" wp14:anchorId="73A3E5E4" wp14:editId="580F0269">
-            <wp:extent cx="5731510" cy="3080385"/>
-            <wp:effectExtent l="0" t="0" r="2540" b="5715"/>
-            <wp:docPr id="14" name="Picture 14"/>
+          <wp:inline distT="0" distB="0" distL="0" distR="0" wp14:anchorId="77515EDE" wp14:editId="32D8AA2E">
+            <wp:extent cx="5731510" cy="3077845"/>
+            <wp:effectExtent l="0" t="0" r="2540" b="8255"/>
+            <wp:docPr id="3" name="Picture 3"/>
             <wp:cNvGraphicFramePr>
               <a:graphicFrameLocks xmlns:a="http://schemas.openxmlformats.org/drawingml/2006/main" noChangeAspect="1"/>
             </wp:cNvGraphicFramePr>
@@ -3816,7 +3816,7 @@
                   <pic:spPr>
                     <a:xfrm>
                       <a:off x="0" y="0"/>
-                      <a:ext cx="5731510" cy="3080385"/>
+                      <a:ext cx="5731510" cy="3077845"/>
                     </a:xfrm>
                     <a:prstGeom prst="rect">
                       <a:avLst/>
@@ -3936,10 +3936,10 @@
           <w:noProof/>
         </w:rPr>
         <w:drawing>
-          <wp:inline distT="0" distB="0" distL="0" distR="0" wp14:anchorId="1FB07C2E" wp14:editId="628B2644">
-            <wp:extent cx="5731510" cy="3083560"/>
-            <wp:effectExtent l="0" t="0" r="2540" b="2540"/>
-            <wp:docPr id="16" name="Picture 16"/>
+          <wp:inline distT="0" distB="0" distL="0" distR="0" wp14:anchorId="4D3C11A9" wp14:editId="2280EE53">
+            <wp:extent cx="5731510" cy="3077845"/>
+            <wp:effectExtent l="0" t="0" r="2540" b="8255"/>
+            <wp:docPr id="8" name="Picture 8"/>
             <wp:cNvGraphicFramePr>
               <a:graphicFrameLocks xmlns:a="http://schemas.openxmlformats.org/drawingml/2006/main" noChangeAspect="1"/>
             </wp:cNvGraphicFramePr>
@@ -3959,7 +3959,7 @@
                   <pic:spPr>
                     <a:xfrm>
                       <a:off x="0" y="0"/>
-                      <a:ext cx="5731510" cy="3083560"/>
+                      <a:ext cx="5731510" cy="3077845"/>
                     </a:xfrm>
                     <a:prstGeom prst="rect">
                       <a:avLst/>

</xml_diff>